<commit_message>
Finished A1 for Portfolio Prep
</commit_message>
<xml_diff>
--- a/Portfolio Prep/GD69_SeanL_PortfolioPrep_A1.docx
+++ b/Portfolio Prep/GD69_SeanL_PortfolioPrep_A1.docx
@@ -28,14 +28,16 @@
           <w:color w:val="1D2125"/>
           <w:sz w:val="23"/>
           <w:szCs w:val="23"/>
-        </w:rPr>
-      </w:pPr>
-      <w:r>
-        <w:rPr>
-          <w:rFonts w:ascii="Segoe UI" w:eastAsia="Times New Roman" w:hAnsi="Segoe UI" w:cs="Segoe UI"/>
-          <w:color w:val="1D2125"/>
-          <w:sz w:val="23"/>
-          <w:szCs w:val="23"/>
+          <w:u w:val="single"/>
+        </w:rPr>
+      </w:pPr>
+      <w:r>
+        <w:rPr>
+          <w:rFonts w:ascii="Segoe UI" w:eastAsia="Times New Roman" w:hAnsi="Segoe UI" w:cs="Segoe UI"/>
+          <w:color w:val="1D2125"/>
+          <w:sz w:val="23"/>
+          <w:szCs w:val="23"/>
+          <w:u w:val="single"/>
         </w:rPr>
         <w:t>Job Title; The area of interest you are targeting after VFS</w:t>
       </w:r>
@@ -62,27 +64,7 @@
           <w:sz w:val="23"/>
           <w:szCs w:val="23"/>
         </w:rPr>
-        <w:t xml:space="preserve">I’m interested in being a producer/project manager. I wouldn’t mind doing something with audio implementation as I’m familiar with FMOD, but I need to brush up on my </w:t>
-      </w:r>
-      <w:proofErr w:type="spellStart"/>
-      <w:r>
-        <w:rPr>
-          <w:rFonts w:ascii="Segoe UI" w:eastAsia="Times New Roman" w:hAnsi="Segoe UI" w:cs="Segoe UI"/>
-          <w:color w:val="1D2125"/>
-          <w:sz w:val="23"/>
-          <w:szCs w:val="23"/>
-        </w:rPr>
-        <w:t>Wwise</w:t>
-      </w:r>
-      <w:proofErr w:type="spellEnd"/>
-      <w:r>
-        <w:rPr>
-          <w:rFonts w:ascii="Segoe UI" w:eastAsia="Times New Roman" w:hAnsi="Segoe UI" w:cs="Segoe UI"/>
-          <w:color w:val="1D2125"/>
-          <w:sz w:val="23"/>
-          <w:szCs w:val="23"/>
-        </w:rPr>
-        <w:t>. I’m also interested in unreal blueprints</w:t>
+        <w:t>I’m interested in being a producer/project manager. I wouldn’t mind doing something with audio implementation as I’m familiar with FMOD, but I need to brush up on my Wwise. I’m also interested in unreal blueprints</w:t>
       </w:r>
     </w:p>
     <w:p>
@@ -98,36 +80,18 @@
           <w:color w:val="1D2125"/>
           <w:sz w:val="23"/>
           <w:szCs w:val="23"/>
-        </w:rPr>
-      </w:pPr>
-      <w:r>
-        <w:rPr>
-          <w:rFonts w:ascii="Segoe UI" w:eastAsia="Times New Roman" w:hAnsi="Segoe UI" w:cs="Segoe UI"/>
-          <w:color w:val="1D2125"/>
-          <w:sz w:val="23"/>
-          <w:szCs w:val="23"/>
-        </w:rPr>
-        <w:t xml:space="preserve">Links to current sites (LinkedIn, current portfolio: </w:t>
-      </w:r>
-      <w:proofErr w:type="spellStart"/>
-      <w:r>
-        <w:rPr>
-          <w:rFonts w:ascii="Segoe UI" w:eastAsia="Times New Roman" w:hAnsi="Segoe UI" w:cs="Segoe UI"/>
-          <w:color w:val="1D2125"/>
-          <w:sz w:val="23"/>
-          <w:szCs w:val="23"/>
-        </w:rPr>
-        <w:t>ArtStation</w:t>
-      </w:r>
-      <w:proofErr w:type="spellEnd"/>
-      <w:r>
-        <w:rPr>
-          <w:rFonts w:ascii="Segoe UI" w:eastAsia="Times New Roman" w:hAnsi="Segoe UI" w:cs="Segoe UI"/>
-          <w:color w:val="1D2125"/>
-          <w:sz w:val="23"/>
-          <w:szCs w:val="23"/>
-        </w:rPr>
-        <w:t>, website, etc.)</w:t>
+          <w:u w:val="single"/>
+        </w:rPr>
+      </w:pPr>
+      <w:r>
+        <w:rPr>
+          <w:rFonts w:ascii="Segoe UI" w:eastAsia="Times New Roman" w:hAnsi="Segoe UI" w:cs="Segoe UI"/>
+          <w:color w:val="1D2125"/>
+          <w:sz w:val="23"/>
+          <w:szCs w:val="23"/>
+          <w:u w:val="single"/>
+        </w:rPr>
+        <w:t>Links to current sites (LinkedIn, current portfolio: ArtStation, website, etc.)</w:t>
       </w:r>
     </w:p>
     <w:p>
@@ -152,15 +116,24 @@
           <w:sz w:val="23"/>
           <w:szCs w:val="23"/>
         </w:rPr>
-        <w:t xml:space="preserve">LinkedIn: </w:t>
+        <w:t>LinkedIn</w:t>
+      </w:r>
+      <w:r>
+        <w:rPr>
+          <w:rFonts w:ascii="Segoe UI" w:eastAsia="Times New Roman" w:hAnsi="Segoe UI" w:cs="Segoe UI"/>
+          <w:color w:val="1D2125"/>
+          <w:sz w:val="23"/>
+          <w:szCs w:val="23"/>
+        </w:rPr>
+        <w:t xml:space="preserve">: </w:t>
       </w:r>
       <w:hyperlink r:id="rId5" w:history="1">
         <w:r>
           <w:rPr>
             <w:rStyle w:val="Hyperlink"/>
             <w:rFonts w:ascii="Segoe UI" w:hAnsi="Segoe UI" w:cs="Segoe UI"/>
-            <w:sz w:val="21"/>
-            <w:szCs w:val="21"/>
+            <w:sz w:val="23"/>
+            <w:szCs w:val="23"/>
             <w:shd w:val="clear" w:color="auto" w:fill="FFFFFF"/>
           </w:rPr>
           <w:t>www.linkedin.com/in/seancaseylynch</w:t>
@@ -189,56 +162,18 @@
           <w:color w:val="1D2125"/>
           <w:sz w:val="23"/>
           <w:szCs w:val="23"/>
-        </w:rPr>
-      </w:pPr>
-      <w:r>
-        <w:rPr>
-          <w:rFonts w:ascii="Segoe UI" w:eastAsia="Times New Roman" w:hAnsi="Segoe UI" w:cs="Segoe UI"/>
-          <w:color w:val="1D2125"/>
-          <w:sz w:val="23"/>
-          <w:szCs w:val="23"/>
-        </w:rPr>
-        <w:t xml:space="preserve">Content Plan for the course: what sites will you use? (LinkedIn, </w:t>
-      </w:r>
-      <w:proofErr w:type="spellStart"/>
-      <w:r>
-        <w:rPr>
-          <w:rFonts w:ascii="Segoe UI" w:eastAsia="Times New Roman" w:hAnsi="Segoe UI" w:cs="Segoe UI"/>
-          <w:color w:val="1D2125"/>
-          <w:sz w:val="23"/>
-          <w:szCs w:val="23"/>
-        </w:rPr>
-        <w:t>ArtStation</w:t>
-      </w:r>
-      <w:proofErr w:type="spellEnd"/>
-      <w:r>
-        <w:rPr>
-          <w:rFonts w:ascii="Segoe UI" w:eastAsia="Times New Roman" w:hAnsi="Segoe UI" w:cs="Segoe UI"/>
-          <w:color w:val="1D2125"/>
-          <w:sz w:val="23"/>
-          <w:szCs w:val="23"/>
-        </w:rPr>
-        <w:t xml:space="preserve">, </w:t>
-      </w:r>
-      <w:proofErr w:type="spellStart"/>
-      <w:r>
-        <w:rPr>
-          <w:rFonts w:ascii="Segoe UI" w:eastAsia="Times New Roman" w:hAnsi="Segoe UI" w:cs="Segoe UI"/>
-          <w:color w:val="1D2125"/>
-          <w:sz w:val="23"/>
-          <w:szCs w:val="23"/>
-        </w:rPr>
-        <w:t>Wix</w:t>
-      </w:r>
-      <w:proofErr w:type="spellEnd"/>
-      <w:r>
-        <w:rPr>
-          <w:rFonts w:ascii="Segoe UI" w:eastAsia="Times New Roman" w:hAnsi="Segoe UI" w:cs="Segoe UI"/>
-          <w:color w:val="1D2125"/>
-          <w:sz w:val="23"/>
-          <w:szCs w:val="23"/>
-        </w:rPr>
-        <w:t xml:space="preserve"> to build a website, etc.)</w:t>
+          <w:u w:val="single"/>
+        </w:rPr>
+      </w:pPr>
+      <w:r>
+        <w:rPr>
+          <w:rFonts w:ascii="Segoe UI" w:eastAsia="Times New Roman" w:hAnsi="Segoe UI" w:cs="Segoe UI"/>
+          <w:color w:val="1D2125"/>
+          <w:sz w:val="23"/>
+          <w:szCs w:val="23"/>
+          <w:u w:val="single"/>
+        </w:rPr>
+        <w:t>Content Plan for the course: what sites will you use? (LinkedIn, ArtStation, Wix to build a website, etc.)</w:t>
       </w:r>
     </w:p>
     <w:p>
@@ -263,27 +198,7 @@
           <w:sz w:val="23"/>
           <w:szCs w:val="23"/>
         </w:rPr>
-        <w:t xml:space="preserve">I plan to continue with my LinkedIn, along with making a website with either </w:t>
-      </w:r>
-      <w:proofErr w:type="spellStart"/>
-      <w:r>
-        <w:rPr>
-          <w:rFonts w:ascii="Segoe UI" w:eastAsia="Times New Roman" w:hAnsi="Segoe UI" w:cs="Segoe UI"/>
-          <w:color w:val="1D2125"/>
-          <w:sz w:val="23"/>
-          <w:szCs w:val="23"/>
-        </w:rPr>
-        <w:t>Wix</w:t>
-      </w:r>
-      <w:proofErr w:type="spellEnd"/>
-      <w:r>
-        <w:rPr>
-          <w:rFonts w:ascii="Segoe UI" w:eastAsia="Times New Roman" w:hAnsi="Segoe UI" w:cs="Segoe UI"/>
-          <w:color w:val="1D2125"/>
-          <w:sz w:val="23"/>
-          <w:szCs w:val="23"/>
-        </w:rPr>
-        <w:t xml:space="preserve"> or Squarespace (I follow people online who frequently have a discount code for Squarespace)</w:t>
+        <w:t>I plan to continue with my LinkedIn, along with making a website with either Wix or Squarespace (I follow people online who frequently have a discount code for Squarespace)</w:t>
       </w:r>
     </w:p>
     <w:p>
@@ -299,36 +214,43 @@
           <w:color w:val="1D2125"/>
           <w:sz w:val="23"/>
           <w:szCs w:val="23"/>
-        </w:rPr>
-      </w:pPr>
-      <w:r>
-        <w:rPr>
-          <w:rFonts w:ascii="Segoe UI" w:eastAsia="Times New Roman" w:hAnsi="Segoe UI" w:cs="Segoe UI"/>
-          <w:color w:val="1D2125"/>
-          <w:sz w:val="23"/>
-          <w:szCs w:val="23"/>
-        </w:rPr>
-        <w:t xml:space="preserve">For the website, give an example of what your template will look like: either a </w:t>
-      </w:r>
-      <w:proofErr w:type="spellStart"/>
-      <w:r>
-        <w:rPr>
-          <w:rFonts w:ascii="Segoe UI" w:eastAsia="Times New Roman" w:hAnsi="Segoe UI" w:cs="Segoe UI"/>
-          <w:color w:val="1D2125"/>
-          <w:sz w:val="23"/>
-          <w:szCs w:val="23"/>
-        </w:rPr>
-        <w:t>Wix</w:t>
-      </w:r>
-      <w:proofErr w:type="spellEnd"/>
-      <w:r>
-        <w:rPr>
-          <w:rFonts w:ascii="Segoe UI" w:eastAsia="Times New Roman" w:hAnsi="Segoe UI" w:cs="Segoe UI"/>
-          <w:color w:val="1D2125"/>
-          <w:sz w:val="23"/>
-          <w:szCs w:val="23"/>
-        </w:rPr>
-        <w:t xml:space="preserve"> premade template or a current portfolio website that you would like to follow as an example.</w:t>
+          <w:u w:val="single"/>
+        </w:rPr>
+      </w:pPr>
+      <w:r>
+        <w:rPr>
+          <w:rFonts w:ascii="Segoe UI" w:eastAsia="Times New Roman" w:hAnsi="Segoe UI" w:cs="Segoe UI"/>
+          <w:color w:val="1D2125"/>
+          <w:sz w:val="23"/>
+          <w:szCs w:val="23"/>
+          <w:u w:val="single"/>
+        </w:rPr>
+        <w:t>For the website, give an example of what your template will look like: either a Wix premade template or a current portfolio website that you would like to follow as an example.</w:t>
+      </w:r>
+    </w:p>
+    <w:p>
+      <w:pPr>
+        <w:numPr>
+          <w:ilvl w:val="1"/>
+          <w:numId w:val="1"/>
+        </w:numPr>
+        <w:shd w:val="clear" w:color="auto" w:fill="FFFFFF"/>
+        <w:spacing w:before="100" w:beforeAutospacing="1" w:after="100" w:afterAutospacing="1" w:line="240" w:lineRule="auto"/>
+        <w:rPr>
+          <w:rFonts w:ascii="Segoe UI" w:eastAsia="Times New Roman" w:hAnsi="Segoe UI" w:cs="Segoe UI"/>
+          <w:color w:val="1D2125"/>
+          <w:sz w:val="23"/>
+          <w:szCs w:val="23"/>
+        </w:rPr>
+      </w:pPr>
+      <w:r>
+        <w:rPr>
+          <w:rFonts w:ascii="Segoe UI" w:eastAsia="Times New Roman" w:hAnsi="Segoe UI" w:cs="Segoe UI"/>
+          <w:color w:val="1D2125"/>
+          <w:sz w:val="23"/>
+          <w:szCs w:val="23"/>
+        </w:rPr>
+        <w:t>These are some that I like</w:t>
       </w:r>
     </w:p>
     <w:p>
@@ -382,6 +304,35 @@
           <w:szCs w:val="23"/>
         </w:rPr>
       </w:pPr>
+      <w:r>
+        <w:rPr>
+          <w:rFonts w:ascii="Segoe UI" w:eastAsia="Times New Roman" w:hAnsi="Segoe UI" w:cs="Segoe UI"/>
+          <w:color w:val="1D2125"/>
+          <w:sz w:val="23"/>
+          <w:szCs w:val="23"/>
+        </w:rPr>
+        <w:t xml:space="preserve">Wix Template: </w:t>
+      </w:r>
+      <w:hyperlink r:id="rId7" w:history="1">
+        <w:r>
+          <w:rPr>
+            <w:rStyle w:val="Hyperlink"/>
+            <w:rFonts w:ascii="Segoe UI" w:eastAsia="Times New Roman" w:hAnsi="Segoe UI" w:cs="Segoe UI"/>
+            <w:sz w:val="23"/>
+            <w:szCs w:val="23"/>
+          </w:rPr>
+          <w:t>https://www.wix.com/website-template/view/html/2250?originUrl=https%3A%2F%2Fwww.wix.com%2Fwebsite%2Ftemplates%2Fhtml%2Fprofessional-cv&amp;tpClick=view_button&amp;esi=e5b2aaf0-b17f-4d7c-bd35-3949736c0c39</w:t>
+        </w:r>
+      </w:hyperlink>
+      <w:r>
+        <w:rPr>
+          <w:rFonts w:ascii="Segoe UI" w:eastAsia="Times New Roman" w:hAnsi="Segoe UI" w:cs="Segoe UI"/>
+          <w:color w:val="1D2125"/>
+          <w:sz w:val="23"/>
+          <w:szCs w:val="23"/>
+        </w:rPr>
+        <w:t xml:space="preserve"> </w:t>
+      </w:r>
     </w:p>
     <w:p>
       <w:pPr>
@@ -396,16 +347,147 @@
           <w:color w:val="1D2125"/>
           <w:sz w:val="23"/>
           <w:szCs w:val="23"/>
-        </w:rPr>
-      </w:pPr>
-      <w:r>
-        <w:rPr>
-          <w:rFonts w:ascii="Segoe UI" w:eastAsia="Times New Roman" w:hAnsi="Segoe UI" w:cs="Segoe UI"/>
-          <w:color w:val="1D2125"/>
-          <w:sz w:val="23"/>
-          <w:szCs w:val="23"/>
+          <w:u w:val="single"/>
+        </w:rPr>
+      </w:pPr>
+      <w:r>
+        <w:rPr>
+          <w:rFonts w:ascii="Segoe UI" w:eastAsia="Times New Roman" w:hAnsi="Segoe UI" w:cs="Segoe UI"/>
+          <w:color w:val="1D2125"/>
+          <w:sz w:val="23"/>
+          <w:szCs w:val="23"/>
+          <w:u w:val="single"/>
         </w:rPr>
         <w:t>What content do you intend to include on your site? Give 3 examples of what you will produce for your site</w:t>
+      </w:r>
+    </w:p>
+    <w:p>
+      <w:pPr>
+        <w:numPr>
+          <w:ilvl w:val="1"/>
+          <w:numId w:val="1"/>
+        </w:numPr>
+        <w:shd w:val="clear" w:color="auto" w:fill="FFFFFF"/>
+        <w:spacing w:before="100" w:beforeAutospacing="1" w:after="100" w:afterAutospacing="1" w:line="240" w:lineRule="auto"/>
+        <w:rPr>
+          <w:rFonts w:ascii="Segoe UI" w:eastAsia="Times New Roman" w:hAnsi="Segoe UI" w:cs="Segoe UI"/>
+          <w:color w:val="1D2125"/>
+          <w:sz w:val="23"/>
+          <w:szCs w:val="23"/>
+        </w:rPr>
+      </w:pPr>
+      <w:r>
+        <w:rPr>
+          <w:rFonts w:ascii="Segoe UI" w:eastAsia="Times New Roman" w:hAnsi="Segoe UI" w:cs="Segoe UI"/>
+          <w:color w:val="1D2125"/>
+          <w:sz w:val="23"/>
+          <w:szCs w:val="23"/>
+        </w:rPr>
+        <w:t>Final project: I’m the PM and I helped with audio implementation, and some VFX work</w:t>
+      </w:r>
+    </w:p>
+    <w:p>
+      <w:pPr>
+        <w:numPr>
+          <w:ilvl w:val="1"/>
+          <w:numId w:val="1"/>
+        </w:numPr>
+        <w:shd w:val="clear" w:color="auto" w:fill="FFFFFF"/>
+        <w:spacing w:before="100" w:beforeAutospacing="1" w:after="100" w:afterAutospacing="1" w:line="240" w:lineRule="auto"/>
+        <w:rPr>
+          <w:rFonts w:ascii="Segoe UI" w:eastAsia="Times New Roman" w:hAnsi="Segoe UI" w:cs="Segoe UI"/>
+          <w:color w:val="1D2125"/>
+          <w:sz w:val="23"/>
+          <w:szCs w:val="23"/>
+        </w:rPr>
+      </w:pPr>
+      <w:r>
+        <w:rPr>
+          <w:rFonts w:ascii="Segoe UI" w:eastAsia="Times New Roman" w:hAnsi="Segoe UI" w:cs="Segoe UI"/>
+          <w:color w:val="1D2125"/>
+          <w:sz w:val="23"/>
+          <w:szCs w:val="23"/>
+        </w:rPr>
+        <w:t xml:space="preserve">I started an unreal project where I want to recreate </w:t>
+      </w:r>
+      <w:r>
+        <w:rPr>
+          <w:rFonts w:ascii="Segoe UI" w:eastAsia="Times New Roman" w:hAnsi="Segoe UI" w:cs="Segoe UI"/>
+          <w:color w:val="1D2125"/>
+          <w:sz w:val="23"/>
+          <w:szCs w:val="23"/>
+        </w:rPr>
+        <w:t>abilities from Apex Legends using as much blueprints as I can.</w:t>
+      </w:r>
+    </w:p>
+    <w:p>
+      <w:pPr>
+        <w:numPr>
+          <w:ilvl w:val="1"/>
+          <w:numId w:val="1"/>
+        </w:numPr>
+        <w:shd w:val="clear" w:color="auto" w:fill="FFFFFF"/>
+        <w:spacing w:before="100" w:beforeAutospacing="1" w:after="100" w:afterAutospacing="1" w:line="240" w:lineRule="auto"/>
+        <w:rPr>
+          <w:rFonts w:ascii="Segoe UI" w:eastAsia="Times New Roman" w:hAnsi="Segoe UI" w:cs="Segoe UI"/>
+          <w:color w:val="1D2125"/>
+          <w:sz w:val="23"/>
+          <w:szCs w:val="23"/>
+        </w:rPr>
+      </w:pPr>
+      <w:r>
+        <w:rPr>
+          <w:rFonts w:ascii="Segoe UI" w:eastAsia="Times New Roman" w:hAnsi="Segoe UI" w:cs="Segoe UI"/>
+          <w:color w:val="1D2125"/>
+          <w:sz w:val="23"/>
+          <w:szCs w:val="23"/>
+        </w:rPr>
+        <w:t xml:space="preserve">Maybe </w:t>
+      </w:r>
+      <w:r>
+        <w:rPr>
+          <w:rFonts w:ascii="Segoe UI" w:eastAsia="Times New Roman" w:hAnsi="Segoe UI" w:cs="Segoe UI"/>
+          <w:color w:val="1D2125"/>
+          <w:sz w:val="23"/>
+          <w:szCs w:val="23"/>
+        </w:rPr>
+        <w:t>t</w:t>
+      </w:r>
+      <w:r>
+        <w:rPr>
+          <w:rFonts w:ascii="Segoe UI" w:eastAsia="Times New Roman" w:hAnsi="Segoe UI" w:cs="Segoe UI"/>
+          <w:color w:val="1D2125"/>
+          <w:sz w:val="23"/>
+          <w:szCs w:val="23"/>
+        </w:rPr>
+        <w:t xml:space="preserve">eam project or a </w:t>
+      </w:r>
+      <w:r>
+        <w:rPr>
+          <w:rFonts w:ascii="Segoe UI" w:eastAsia="Times New Roman" w:hAnsi="Segoe UI" w:cs="Segoe UI"/>
+          <w:color w:val="1D2125"/>
+          <w:sz w:val="23"/>
+          <w:szCs w:val="23"/>
+        </w:rPr>
+        <w:t>game jam</w:t>
+      </w:r>
+      <w:r>
+        <w:rPr>
+          <w:rFonts w:ascii="Segoe UI" w:eastAsia="Times New Roman" w:hAnsi="Segoe UI" w:cs="Segoe UI"/>
+          <w:color w:val="1D2125"/>
+          <w:sz w:val="23"/>
+          <w:szCs w:val="23"/>
+        </w:rPr>
+        <w:t xml:space="preserve"> that I did while at VFS</w:t>
+      </w:r>
+      <w:r>
+        <w:rPr>
+          <w:rFonts w:ascii="Segoe UI" w:eastAsia="Times New Roman" w:hAnsi="Segoe UI" w:cs="Segoe UI"/>
+          <w:color w:val="1D2125"/>
+          <w:sz w:val="23"/>
+          <w:szCs w:val="23"/>
+        </w:rPr>
+        <w:t>. I don’t really know about the third one</w:t>
       </w:r>
     </w:p>
     <w:sectPr>

</xml_diff>